<commit_message>
Se ha actualizado la tarea2
</commit_message>
<xml_diff>
--- a/Tareas/Tarea 2/Tarea2.docx
+++ b/Tareas/Tarea 2/Tarea2.docx
@@ -556,12 +556,49 @@
       </w:sdtContent>
     </w:sdt>
     <w:p>
+      <w:r>
+        <w:lastRenderedPageBreak/>
+        <w:t xml:space="preserve">En algunas entidades he utilizado el atributo ID, </w:t>
+      </w:r>
+      <w:r>
+        <w:t>porque</w:t>
+      </w:r>
+      <w:r>
+        <w:t xml:space="preserve"> no he encontrado otro dato que no se fuese a repetir. </w:t>
+      </w:r>
+    </w:p>
+    <w:p>
+      <w:r>
+        <w:t xml:space="preserve">Menos el DNI y el CIF, el resto de datos pueden ser repetidos y he preferido crear un atributo </w:t>
+      </w:r>
+      <w:r>
+        <w:t>numérico</w:t>
+      </w:r>
+      <w:r>
+        <w:t xml:space="preserve"> </w:t>
+      </w:r>
+      <w:r>
+        <w:t xml:space="preserve">(ID) </w:t>
+      </w:r>
+      <w:r>
+        <w:t>del 1 al 9</w:t>
+      </w:r>
+      <w:r>
+        <w:t>9999999999 en vez de</w:t>
+      </w:r>
+      <w:r>
+        <w:t xml:space="preserve"> utilizar varios atributos para generar la clave única</w:t>
+      </w:r>
+      <w:r>
+        <w:t>.</w:t>
+      </w:r>
+    </w:p>
+    <w:p>
       <w:pPr>
         <w:pStyle w:val="Ttulo1"/>
         <w:spacing w:after="240"/>
       </w:pPr>
       <w:r>
-        <w:lastRenderedPageBreak/>
         <w:t>Diseño Conceptual</w:t>
       </w:r>
     </w:p>
@@ -670,15 +707,7 @@
               <w:jc w:val="center"/>
             </w:pPr>
             <w:r>
-              <w:t>Restricciones (</w:t>
-            </w:r>
-            <w:proofErr w:type="gramStart"/>
-            <w:r>
-              <w:t>PK,FK</w:t>
-            </w:r>
-            <w:proofErr w:type="gramEnd"/>
-            <w:r>
-              <w:t>,Nulos,único..)</w:t>
+              <w:t>Restricciones (PK,FK,Nulos,único..)</w:t>
             </w:r>
           </w:p>
         </w:tc>
@@ -1265,36 +1294,6 @@
           </w:p>
         </w:tc>
       </w:tr>
-    </w:tbl>
-    <w:p>
-      <w:r>
-        <w:t xml:space="preserve"> </w:t>
-      </w:r>
-      <w:r>
-        <w:br w:type="page"/>
-      </w:r>
-    </w:p>
-    <w:tbl>
-      <w:tblPr>
-        <w:tblStyle w:val="Tablaconcuadrcula"/>
-        <w:tblW w:w="0" w:type="auto"/>
-        <w:jc w:val="center"/>
-        <w:tblBorders>
-          <w:top w:val="single" w:sz="4" w:space="0" w:color="4472C4" w:themeColor="accent1"/>
-          <w:left w:val="single" w:sz="4" w:space="0" w:color="4472C4" w:themeColor="accent1"/>
-          <w:bottom w:val="single" w:sz="4" w:space="0" w:color="4472C4" w:themeColor="accent1"/>
-          <w:right w:val="single" w:sz="4" w:space="0" w:color="4472C4" w:themeColor="accent1"/>
-          <w:insideH w:val="single" w:sz="4" w:space="0" w:color="4472C4" w:themeColor="accent1"/>
-          <w:insideV w:val="single" w:sz="4" w:space="0" w:color="4472C4" w:themeColor="accent1"/>
-        </w:tblBorders>
-        <w:tblLook w:val="04A0" w:firstRow="1" w:lastRow="0" w:firstColumn="1" w:lastColumn="0" w:noHBand="0" w:noVBand="1"/>
-      </w:tblPr>
-      <w:tblGrid>
-        <w:gridCol w:w="2119"/>
-        <w:gridCol w:w="1845"/>
-        <w:gridCol w:w="1843"/>
-        <w:gridCol w:w="2687"/>
-      </w:tblGrid>
       <w:tr>
         <w:trPr>
           <w:jc w:val="center"/>
@@ -1311,10 +1310,13 @@
               <w:jc w:val="center"/>
             </w:pPr>
             <w:r>
+              <w:lastRenderedPageBreak/>
+              <w:t xml:space="preserve"> </w:t>
+            </w:r>
+            <w:r>
               <w:rPr>
                 <w:color w:val="FFFFFF" w:themeColor="background1"/>
               </w:rPr>
-              <w:lastRenderedPageBreak/>
               <w:t>Tutor</w:t>
             </w:r>
           </w:p>
@@ -1380,15 +1382,7 @@
               <w:jc w:val="center"/>
             </w:pPr>
             <w:r>
-              <w:t>Restricciones (</w:t>
-            </w:r>
-            <w:proofErr w:type="gramStart"/>
-            <w:r>
-              <w:t>PK,FK</w:t>
-            </w:r>
-            <w:proofErr w:type="gramEnd"/>
-            <w:r>
-              <w:t>,Nulos,único..)</w:t>
+              <w:t>Restricciones (PK,FK,Nulos,único..)</w:t>
             </w:r>
           </w:p>
         </w:tc>
@@ -1484,10 +1478,7 @@
           </w:tcPr>
           <w:p>
             <w:r>
-              <w:t xml:space="preserve">Nombre del </w:t>
-            </w:r>
-            <w:r>
-              <w:t>tutor</w:t>
+              <w:t>Nombre del tutor</w:t>
             </w:r>
           </w:p>
         </w:tc>
@@ -1713,15 +1704,7 @@
               <w:jc w:val="center"/>
             </w:pPr>
             <w:r>
-              <w:t>Restricciones (</w:t>
-            </w:r>
-            <w:proofErr w:type="gramStart"/>
-            <w:r>
-              <w:t>PK,FK</w:t>
-            </w:r>
-            <w:proofErr w:type="gramEnd"/>
-            <w:r>
-              <w:t>,Nulos,único..)</w:t>
+              <w:t>Restricciones (PK,FK,Nulos,único..)</w:t>
             </w:r>
           </w:p>
         </w:tc>
@@ -2163,15 +2146,7 @@
               <w:jc w:val="center"/>
             </w:pPr>
             <w:r>
-              <w:t>Restricciones (</w:t>
-            </w:r>
-            <w:proofErr w:type="gramStart"/>
-            <w:r>
-              <w:t>PK,FK</w:t>
-            </w:r>
-            <w:proofErr w:type="gramEnd"/>
-            <w:r>
-              <w:t>,Nulos,único..)</w:t>
+              <w:t>Restricciones (PK,FK,Nulos,único..)</w:t>
             </w:r>
           </w:p>
         </w:tc>
@@ -2536,6 +2511,430 @@
         <w:tc>
           <w:tcPr>
             <w:tcW w:w="2687" w:type="dxa"/>
+          </w:tcPr>
+          <w:p>
+            <w:r>
+              <w:t>No Nulo</w:t>
+            </w:r>
+          </w:p>
+        </w:tc>
+      </w:tr>
+    </w:tbl>
+    <w:p/>
+    <w:tbl>
+      <w:tblPr>
+        <w:tblStyle w:val="Tablaconcuadrcula"/>
+        <w:tblW w:w="0" w:type="auto"/>
+        <w:jc w:val="center"/>
+        <w:tblBorders>
+          <w:top w:val="single" w:sz="4" w:space="0" w:color="4472C4" w:themeColor="accent1"/>
+          <w:left w:val="single" w:sz="4" w:space="0" w:color="4472C4" w:themeColor="accent1"/>
+          <w:bottom w:val="single" w:sz="4" w:space="0" w:color="4472C4" w:themeColor="accent1"/>
+          <w:right w:val="single" w:sz="4" w:space="0" w:color="4472C4" w:themeColor="accent1"/>
+          <w:insideH w:val="single" w:sz="4" w:space="0" w:color="4472C4" w:themeColor="accent1"/>
+          <w:insideV w:val="single" w:sz="4" w:space="0" w:color="4472C4" w:themeColor="accent1"/>
+        </w:tblBorders>
+        <w:tblLook w:val="04A0" w:firstRow="1" w:lastRow="0" w:firstColumn="1" w:lastColumn="0" w:noHBand="0" w:noVBand="1"/>
+      </w:tblPr>
+      <w:tblGrid>
+        <w:gridCol w:w="2084"/>
+        <w:gridCol w:w="2164"/>
+        <w:gridCol w:w="1701"/>
+        <w:gridCol w:w="2545"/>
+      </w:tblGrid>
+      <w:tr>
+        <w:trPr>
+          <w:jc w:val="center"/>
+        </w:trPr>
+        <w:tc>
+          <w:tcPr>
+            <w:tcW w:w="8494" w:type="dxa"/>
+            <w:gridSpan w:val="4"/>
+            <w:shd w:val="clear" w:color="auto" w:fill="4472C4" w:themeFill="accent1"/>
+          </w:tcPr>
+          <w:p>
+            <w:pPr>
+              <w:spacing w:before="120" w:after="120"/>
+              <w:jc w:val="center"/>
+            </w:pPr>
+            <w:r>
+              <w:rPr>
+                <w:color w:val="FFFFFF" w:themeColor="background1"/>
+              </w:rPr>
+              <w:t>TITULACIÓN</w:t>
+            </w:r>
+          </w:p>
+        </w:tc>
+      </w:tr>
+      <w:tr>
+        <w:trPr>
+          <w:jc w:val="center"/>
+        </w:trPr>
+        <w:tc>
+          <w:tcPr>
+            <w:tcW w:w="2084" w:type="dxa"/>
+            <w:shd w:val="clear" w:color="auto" w:fill="D9E2F3" w:themeFill="accent1" w:themeFillTint="33"/>
+            <w:vAlign w:val="center"/>
+          </w:tcPr>
+          <w:p>
+            <w:pPr>
+              <w:jc w:val="center"/>
+            </w:pPr>
+            <w:r>
+              <w:t>Nombre Atributo</w:t>
+            </w:r>
+          </w:p>
+        </w:tc>
+        <w:tc>
+          <w:tcPr>
+            <w:tcW w:w="2164" w:type="dxa"/>
+            <w:shd w:val="clear" w:color="auto" w:fill="D9E2F3" w:themeFill="accent1" w:themeFillTint="33"/>
+            <w:vAlign w:val="center"/>
+          </w:tcPr>
+          <w:p>
+            <w:pPr>
+              <w:jc w:val="center"/>
+            </w:pPr>
+            <w:r>
+              <w:t>Descripción</w:t>
+            </w:r>
+          </w:p>
+        </w:tc>
+        <w:tc>
+          <w:tcPr>
+            <w:tcW w:w="1701" w:type="dxa"/>
+            <w:shd w:val="clear" w:color="auto" w:fill="D9E2F3" w:themeFill="accent1" w:themeFillTint="33"/>
+            <w:vAlign w:val="center"/>
+          </w:tcPr>
+          <w:p>
+            <w:pPr>
+              <w:jc w:val="center"/>
+            </w:pPr>
+            <w:r>
+              <w:t>Tipo de Dato</w:t>
+            </w:r>
+          </w:p>
+        </w:tc>
+        <w:tc>
+          <w:tcPr>
+            <w:tcW w:w="2545" w:type="dxa"/>
+            <w:shd w:val="clear" w:color="auto" w:fill="D9E2F3" w:themeFill="accent1" w:themeFillTint="33"/>
+            <w:vAlign w:val="center"/>
+          </w:tcPr>
+          <w:p>
+            <w:pPr>
+              <w:jc w:val="center"/>
+            </w:pPr>
+            <w:r>
+              <w:t>Restricciones (PK,FK,Nulos,único..)</w:t>
+            </w:r>
+          </w:p>
+        </w:tc>
+      </w:tr>
+      <w:tr>
+        <w:trPr>
+          <w:jc w:val="center"/>
+        </w:trPr>
+        <w:tc>
+          <w:tcPr>
+            <w:tcW w:w="2084" w:type="dxa"/>
+          </w:tcPr>
+          <w:p>
+            <w:r>
+              <w:t>ID_Titulo</w:t>
+            </w:r>
+          </w:p>
+        </w:tc>
+        <w:tc>
+          <w:tcPr>
+            <w:tcW w:w="2164" w:type="dxa"/>
+          </w:tcPr>
+          <w:p>
+            <w:r>
+              <w:t>ID del título de estudios</w:t>
+            </w:r>
+          </w:p>
+        </w:tc>
+        <w:tc>
+          <w:tcPr>
+            <w:tcW w:w="1701" w:type="dxa"/>
+          </w:tcPr>
+          <w:p>
+            <w:r>
+              <w:t>Numérico</w:t>
+            </w:r>
+            <w:r>
+              <w:t xml:space="preserve"> de </w:t>
+            </w:r>
+            <w:r>
+              <w:t>11</w:t>
+            </w:r>
+            <w:r>
+              <w:t xml:space="preserve"> caracteres</w:t>
+            </w:r>
+          </w:p>
+        </w:tc>
+        <w:tc>
+          <w:tcPr>
+            <w:tcW w:w="2545" w:type="dxa"/>
+          </w:tcPr>
+          <w:p>
+            <w:r>
+              <w:t xml:space="preserve">Clave Primaria </w:t>
+            </w:r>
+          </w:p>
+          <w:p>
+            <w:r>
+              <w:t>No Nulo</w:t>
+            </w:r>
+          </w:p>
+          <w:p>
+            <w:r>
+              <w:t>Única</w:t>
+            </w:r>
+          </w:p>
+        </w:tc>
+      </w:tr>
+      <w:tr>
+        <w:trPr>
+          <w:jc w:val="center"/>
+        </w:trPr>
+        <w:tc>
+          <w:tcPr>
+            <w:tcW w:w="2084" w:type="dxa"/>
+          </w:tcPr>
+          <w:p>
+            <w:r>
+              <w:t>DNI_Alumno</w:t>
+            </w:r>
+          </w:p>
+        </w:tc>
+        <w:tc>
+          <w:tcPr>
+            <w:tcW w:w="2164" w:type="dxa"/>
+          </w:tcPr>
+          <w:p>
+            <w:r>
+              <w:t>DNI alumno</w:t>
+            </w:r>
+          </w:p>
+        </w:tc>
+        <w:tc>
+          <w:tcPr>
+            <w:tcW w:w="1701" w:type="dxa"/>
+          </w:tcPr>
+          <w:p>
+            <w:r>
+              <w:t>Alfanumérico de 9 caracteres</w:t>
+            </w:r>
+          </w:p>
+        </w:tc>
+        <w:tc>
+          <w:tcPr>
+            <w:tcW w:w="2545" w:type="dxa"/>
+          </w:tcPr>
+          <w:p>
+            <w:pPr>
+              <w:rPr>
+                <w:b/>
+                <w:bCs/>
+              </w:rPr>
+            </w:pPr>
+            <w:r>
+              <w:rPr>
+                <w:b/>
+                <w:bCs/>
+              </w:rPr>
+              <w:t>Clave ajena (Alumno)</w:t>
+            </w:r>
+          </w:p>
+          <w:p>
+            <w:r>
+              <w:t>No Nulo</w:t>
+            </w:r>
+          </w:p>
+          <w:p>
+            <w:r>
+              <w:t>Única</w:t>
+            </w:r>
+          </w:p>
+        </w:tc>
+      </w:tr>
+      <w:tr>
+        <w:trPr>
+          <w:jc w:val="center"/>
+        </w:trPr>
+        <w:tc>
+          <w:tcPr>
+            <w:tcW w:w="2084" w:type="dxa"/>
+          </w:tcPr>
+          <w:p>
+            <w:r>
+              <w:t>Nombre_centro</w:t>
+            </w:r>
+          </w:p>
+        </w:tc>
+        <w:tc>
+          <w:tcPr>
+            <w:tcW w:w="2164" w:type="dxa"/>
+          </w:tcPr>
+          <w:p>
+            <w:r>
+              <w:t>Nombre del centro donde se impartieron los estudios</w:t>
+            </w:r>
+          </w:p>
+        </w:tc>
+        <w:tc>
+          <w:tcPr>
+            <w:tcW w:w="1701" w:type="dxa"/>
+          </w:tcPr>
+          <w:p>
+            <w:r>
+              <w:t>Alfanumérico 20 caracteres</w:t>
+            </w:r>
+          </w:p>
+        </w:tc>
+        <w:tc>
+          <w:tcPr>
+            <w:tcW w:w="2545" w:type="dxa"/>
+          </w:tcPr>
+          <w:p>
+            <w:r>
+              <w:t>No Nulo</w:t>
+            </w:r>
+          </w:p>
+        </w:tc>
+      </w:tr>
+      <w:tr>
+        <w:trPr>
+          <w:jc w:val="center"/>
+        </w:trPr>
+        <w:tc>
+          <w:tcPr>
+            <w:tcW w:w="2084" w:type="dxa"/>
+          </w:tcPr>
+          <w:p>
+            <w:r>
+              <w:t>Municipio_Centro</w:t>
+            </w:r>
+          </w:p>
+        </w:tc>
+        <w:tc>
+          <w:tcPr>
+            <w:tcW w:w="2164" w:type="dxa"/>
+          </w:tcPr>
+          <w:p>
+            <w:r>
+              <w:t>Dirección del centro de estudios</w:t>
+            </w:r>
+          </w:p>
+        </w:tc>
+        <w:tc>
+          <w:tcPr>
+            <w:tcW w:w="1701" w:type="dxa"/>
+          </w:tcPr>
+          <w:p>
+            <w:r>
+              <w:t>Alfanumérico 20 caracteres</w:t>
+            </w:r>
+          </w:p>
+        </w:tc>
+        <w:tc>
+          <w:tcPr>
+            <w:tcW w:w="2545" w:type="dxa"/>
+          </w:tcPr>
+          <w:p>
+            <w:r>
+              <w:t>No Nulo</w:t>
+            </w:r>
+          </w:p>
+        </w:tc>
+      </w:tr>
+      <w:tr>
+        <w:trPr>
+          <w:jc w:val="center"/>
+        </w:trPr>
+        <w:tc>
+          <w:tcPr>
+            <w:tcW w:w="2084" w:type="dxa"/>
+          </w:tcPr>
+          <w:p>
+            <w:r>
+              <w:t>Ano_titulacion</w:t>
+            </w:r>
+          </w:p>
+        </w:tc>
+        <w:tc>
+          <w:tcPr>
+            <w:tcW w:w="2164" w:type="dxa"/>
+          </w:tcPr>
+          <w:p>
+            <w:r>
+              <w:t>El año que se obtuvo la titulación</w:t>
+            </w:r>
+          </w:p>
+        </w:tc>
+        <w:tc>
+          <w:tcPr>
+            <w:tcW w:w="1701" w:type="dxa"/>
+          </w:tcPr>
+          <w:p>
+            <w:r>
+              <w:t>Fecha</w:t>
+            </w:r>
+          </w:p>
+        </w:tc>
+        <w:tc>
+          <w:tcPr>
+            <w:tcW w:w="2545" w:type="dxa"/>
+          </w:tcPr>
+          <w:p>
+            <w:r>
+              <w:t>No Nulo</w:t>
+            </w:r>
+          </w:p>
+        </w:tc>
+      </w:tr>
+      <w:tr>
+        <w:trPr>
+          <w:jc w:val="center"/>
+        </w:trPr>
+        <w:tc>
+          <w:tcPr>
+            <w:tcW w:w="2084" w:type="dxa"/>
+          </w:tcPr>
+          <w:p>
+            <w:r>
+              <w:t>Nota</w:t>
+            </w:r>
+          </w:p>
+        </w:tc>
+        <w:tc>
+          <w:tcPr>
+            <w:tcW w:w="2164" w:type="dxa"/>
+          </w:tcPr>
+          <w:p>
+            <w:r>
+              <w:t xml:space="preserve">Calificación </w:t>
+            </w:r>
+            <w:r>
+              <w:t>final del alumno</w:t>
+            </w:r>
+          </w:p>
+        </w:tc>
+        <w:tc>
+          <w:tcPr>
+            <w:tcW w:w="1701" w:type="dxa"/>
+          </w:tcPr>
+          <w:p>
+            <w:r>
+              <w:t>Numérico</w:t>
+            </w:r>
+          </w:p>
+        </w:tc>
+        <w:tc>
+          <w:tcPr>
+            <w:tcW w:w="2545" w:type="dxa"/>
           </w:tcPr>
           <w:p>
             <w:r>
@@ -2586,7 +2985,7 @@
               <w:rPr>
                 <w:color w:val="FFFFFF" w:themeColor="background1"/>
               </w:rPr>
-              <w:t>TITULACIÓN</w:t>
+              <w:t>EMPRESA</w:t>
             </w:r>
           </w:p>
         </w:tc>
@@ -2651,413 +3050,7 @@
               <w:jc w:val="center"/>
             </w:pPr>
             <w:r>
-              <w:t>Restricciones (</w:t>
-            </w:r>
-            <w:proofErr w:type="gramStart"/>
-            <w:r>
-              <w:t>PK,FK</w:t>
-            </w:r>
-            <w:proofErr w:type="gramEnd"/>
-            <w:r>
-              <w:t>,Nulos,único..)</w:t>
-            </w:r>
-          </w:p>
-        </w:tc>
-      </w:tr>
-      <w:tr>
-        <w:trPr>
-          <w:jc w:val="center"/>
-        </w:trPr>
-        <w:tc>
-          <w:tcPr>
-            <w:tcW w:w="2084" w:type="dxa"/>
-          </w:tcPr>
-          <w:p>
-            <w:r>
-              <w:t>ID_Titulo</w:t>
-            </w:r>
-          </w:p>
-        </w:tc>
-        <w:tc>
-          <w:tcPr>
-            <w:tcW w:w="2053" w:type="dxa"/>
-          </w:tcPr>
-          <w:p>
-            <w:r>
-              <w:t>ID del título de estudios</w:t>
-            </w:r>
-          </w:p>
-        </w:tc>
-        <w:tc>
-          <w:tcPr>
-            <w:tcW w:w="1812" w:type="dxa"/>
-          </w:tcPr>
-          <w:p>
-            <w:r>
-              <w:t>Alfanumérico de 9 caracteres</w:t>
-            </w:r>
-          </w:p>
-        </w:tc>
-        <w:tc>
-          <w:tcPr>
-            <w:tcW w:w="2545" w:type="dxa"/>
-          </w:tcPr>
-          <w:p>
-            <w:r>
-              <w:t xml:space="preserve">Clave Primaria </w:t>
-            </w:r>
-          </w:p>
-          <w:p>
-            <w:r>
-              <w:t>No Nulo</w:t>
-            </w:r>
-          </w:p>
-          <w:p>
-            <w:r>
-              <w:t>Única</w:t>
-            </w:r>
-          </w:p>
-        </w:tc>
-      </w:tr>
-      <w:tr>
-        <w:trPr>
-          <w:jc w:val="center"/>
-        </w:trPr>
-        <w:tc>
-          <w:tcPr>
-            <w:tcW w:w="2084" w:type="dxa"/>
-          </w:tcPr>
-          <w:p>
-            <w:r>
-              <w:t>DNI_Alumno</w:t>
-            </w:r>
-          </w:p>
-        </w:tc>
-        <w:tc>
-          <w:tcPr>
-            <w:tcW w:w="2053" w:type="dxa"/>
-          </w:tcPr>
-          <w:p>
-            <w:r>
-              <w:t>DNI alumno</w:t>
-            </w:r>
-          </w:p>
-        </w:tc>
-        <w:tc>
-          <w:tcPr>
-            <w:tcW w:w="1812" w:type="dxa"/>
-          </w:tcPr>
-          <w:p>
-            <w:r>
-              <w:t>Alfanumérico de 9 caracteres</w:t>
-            </w:r>
-          </w:p>
-        </w:tc>
-        <w:tc>
-          <w:tcPr>
-            <w:tcW w:w="2545" w:type="dxa"/>
-          </w:tcPr>
-          <w:p>
-            <w:pPr>
-              <w:rPr>
-                <w:b/>
-                <w:bCs/>
-              </w:rPr>
-            </w:pPr>
-            <w:r>
-              <w:rPr>
-                <w:b/>
-                <w:bCs/>
-              </w:rPr>
-              <w:t>Clave ajena (Alumno)</w:t>
-            </w:r>
-          </w:p>
-          <w:p>
-            <w:r>
-              <w:t>No Nulo</w:t>
-            </w:r>
-          </w:p>
-          <w:p>
-            <w:r>
-              <w:t>Única</w:t>
-            </w:r>
-          </w:p>
-        </w:tc>
-      </w:tr>
-      <w:tr>
-        <w:trPr>
-          <w:jc w:val="center"/>
-        </w:trPr>
-        <w:tc>
-          <w:tcPr>
-            <w:tcW w:w="2084" w:type="dxa"/>
-          </w:tcPr>
-          <w:p>
-            <w:r>
-              <w:t>Nombre_centro</w:t>
-            </w:r>
-          </w:p>
-        </w:tc>
-        <w:tc>
-          <w:tcPr>
-            <w:tcW w:w="2053" w:type="dxa"/>
-          </w:tcPr>
-          <w:p>
-            <w:r>
-              <w:t>Nombre del centro donde se impartieron los estudios</w:t>
-            </w:r>
-          </w:p>
-        </w:tc>
-        <w:tc>
-          <w:tcPr>
-            <w:tcW w:w="1812" w:type="dxa"/>
-          </w:tcPr>
-          <w:p>
-            <w:r>
-              <w:t>Alfanumérico 20 caracteres</w:t>
-            </w:r>
-          </w:p>
-        </w:tc>
-        <w:tc>
-          <w:tcPr>
-            <w:tcW w:w="2545" w:type="dxa"/>
-          </w:tcPr>
-          <w:p>
-            <w:r>
-              <w:t>No Nulo</w:t>
-            </w:r>
-          </w:p>
-        </w:tc>
-      </w:tr>
-      <w:tr>
-        <w:trPr>
-          <w:jc w:val="center"/>
-        </w:trPr>
-        <w:tc>
-          <w:tcPr>
-            <w:tcW w:w="2084" w:type="dxa"/>
-          </w:tcPr>
-          <w:p>
-            <w:r>
-              <w:t>Municipio_Centro</w:t>
-            </w:r>
-          </w:p>
-        </w:tc>
-        <w:tc>
-          <w:tcPr>
-            <w:tcW w:w="2053" w:type="dxa"/>
-          </w:tcPr>
-          <w:p>
-            <w:r>
-              <w:t>Dirección del centro de estudios</w:t>
-            </w:r>
-          </w:p>
-        </w:tc>
-        <w:tc>
-          <w:tcPr>
-            <w:tcW w:w="1812" w:type="dxa"/>
-          </w:tcPr>
-          <w:p>
-            <w:r>
-              <w:t>Alfanumérico 20 caracteres</w:t>
-            </w:r>
-          </w:p>
-        </w:tc>
-        <w:tc>
-          <w:tcPr>
-            <w:tcW w:w="2545" w:type="dxa"/>
-          </w:tcPr>
-          <w:p>
-            <w:r>
-              <w:t>No Nulo</w:t>
-            </w:r>
-          </w:p>
-        </w:tc>
-      </w:tr>
-      <w:tr>
-        <w:trPr>
-          <w:jc w:val="center"/>
-        </w:trPr>
-        <w:tc>
-          <w:tcPr>
-            <w:tcW w:w="2084" w:type="dxa"/>
-          </w:tcPr>
-          <w:p>
-            <w:r>
-              <w:t>Ano_titulacion</w:t>
-            </w:r>
-          </w:p>
-        </w:tc>
-        <w:tc>
-          <w:tcPr>
-            <w:tcW w:w="2053" w:type="dxa"/>
-          </w:tcPr>
-          <w:p>
-            <w:r>
-              <w:t>El año que se obtuvo la titulación</w:t>
-            </w:r>
-          </w:p>
-        </w:tc>
-        <w:tc>
-          <w:tcPr>
-            <w:tcW w:w="1812" w:type="dxa"/>
-          </w:tcPr>
-          <w:p>
-            <w:r>
-              <w:t>Fecha</w:t>
-            </w:r>
-          </w:p>
-        </w:tc>
-        <w:tc>
-          <w:tcPr>
-            <w:tcW w:w="2545" w:type="dxa"/>
-          </w:tcPr>
-          <w:p>
-            <w:r>
-              <w:t>No Nulo</w:t>
-            </w:r>
-          </w:p>
-        </w:tc>
-      </w:tr>
-      <w:tr>
-        <w:trPr>
-          <w:jc w:val="center"/>
-        </w:trPr>
-        <w:tc>
-          <w:tcPr>
-            <w:tcW w:w="2084" w:type="dxa"/>
-          </w:tcPr>
-          <w:p>
-            <w:r>
-              <w:t>Nota</w:t>
-            </w:r>
-          </w:p>
-        </w:tc>
-        <w:tc>
-          <w:tcPr>
-            <w:tcW w:w="2053" w:type="dxa"/>
-          </w:tcPr>
-          <w:p>
-            <w:r>
-              <w:t>Calificación fina</w:t>
-            </w:r>
-          </w:p>
-        </w:tc>
-        <w:tc>
-          <w:tcPr>
-            <w:tcW w:w="1812" w:type="dxa"/>
-          </w:tcPr>
-          <w:p>
-            <w:r>
-              <w:t>Numérico</w:t>
-            </w:r>
-          </w:p>
-        </w:tc>
-        <w:tc>
-          <w:tcPr>
-            <w:tcW w:w="2545" w:type="dxa"/>
-          </w:tcPr>
-          <w:p>
-            <w:r>
-              <w:t>No Nulo</w:t>
-            </w:r>
-          </w:p>
-        </w:tc>
-      </w:tr>
-      <w:tr>
-        <w:trPr>
-          <w:jc w:val="center"/>
-        </w:trPr>
-        <w:tc>
-          <w:tcPr>
-            <w:tcW w:w="8494" w:type="dxa"/>
-            <w:gridSpan w:val="4"/>
-            <w:shd w:val="clear" w:color="auto" w:fill="4472C4" w:themeFill="accent1"/>
-          </w:tcPr>
-          <w:p>
-            <w:pPr>
-              <w:spacing w:before="120" w:after="120"/>
-              <w:jc w:val="center"/>
-            </w:pPr>
-            <w:r>
-              <w:rPr>
-                <w:color w:val="FFFFFF" w:themeColor="background1"/>
-              </w:rPr>
-              <w:lastRenderedPageBreak/>
-              <w:t>EMPRESA</w:t>
-            </w:r>
-          </w:p>
-        </w:tc>
-      </w:tr>
-      <w:tr>
-        <w:trPr>
-          <w:jc w:val="center"/>
-        </w:trPr>
-        <w:tc>
-          <w:tcPr>
-            <w:tcW w:w="2084" w:type="dxa"/>
-            <w:shd w:val="clear" w:color="auto" w:fill="D9E2F3" w:themeFill="accent1" w:themeFillTint="33"/>
-            <w:vAlign w:val="center"/>
-          </w:tcPr>
-          <w:p>
-            <w:pPr>
-              <w:jc w:val="center"/>
-            </w:pPr>
-            <w:r>
-              <w:t>Nombre Atributo</w:t>
-            </w:r>
-          </w:p>
-        </w:tc>
-        <w:tc>
-          <w:tcPr>
-            <w:tcW w:w="2053" w:type="dxa"/>
-            <w:shd w:val="clear" w:color="auto" w:fill="D9E2F3" w:themeFill="accent1" w:themeFillTint="33"/>
-            <w:vAlign w:val="center"/>
-          </w:tcPr>
-          <w:p>
-            <w:pPr>
-              <w:jc w:val="center"/>
-            </w:pPr>
-            <w:r>
-              <w:t>Descripción</w:t>
-            </w:r>
-          </w:p>
-        </w:tc>
-        <w:tc>
-          <w:tcPr>
-            <w:tcW w:w="1812" w:type="dxa"/>
-            <w:shd w:val="clear" w:color="auto" w:fill="D9E2F3" w:themeFill="accent1" w:themeFillTint="33"/>
-            <w:vAlign w:val="center"/>
-          </w:tcPr>
-          <w:p>
-            <w:pPr>
-              <w:jc w:val="center"/>
-            </w:pPr>
-            <w:r>
-              <w:t>Tipo de Dato</w:t>
-            </w:r>
-          </w:p>
-        </w:tc>
-        <w:tc>
-          <w:tcPr>
-            <w:tcW w:w="2545" w:type="dxa"/>
-            <w:shd w:val="clear" w:color="auto" w:fill="D9E2F3" w:themeFill="accent1" w:themeFillTint="33"/>
-            <w:vAlign w:val="center"/>
-          </w:tcPr>
-          <w:p>
-            <w:pPr>
-              <w:jc w:val="center"/>
-            </w:pPr>
-            <w:r>
-              <w:t>Restricciones (</w:t>
-            </w:r>
-            <w:proofErr w:type="gramStart"/>
-            <w:r>
-              <w:t>PK,FK</w:t>
-            </w:r>
-            <w:proofErr w:type="gramEnd"/>
-            <w:r>
-              <w:t>,Nulos,único..)</w:t>
+              <w:t>Restricciones (PK,FK,Nulos,único..)</w:t>
             </w:r>
           </w:p>
         </w:tc>
@@ -3598,19 +3591,11 @@
         </w:drawing>
       </w:r>
     </w:p>
-    <w:p/>
     <w:p>
       <w:pPr>
-        <w:rPr>
-          <w:rFonts w:eastAsiaTheme="majorEastAsia" w:cstheme="majorBidi"/>
-          <w:color w:val="2F5496" w:themeColor="accent1" w:themeShade="BF"/>
-          <w:sz w:val="32"/>
-          <w:szCs w:val="32"/>
-        </w:rPr>
+        <w:pStyle w:val="Ttulo1"/>
+        <w:spacing w:after="240"/>
       </w:pPr>
-      <w:r>
-        <w:br w:type="page"/>
-      </w:r>
     </w:p>
     <w:p>
       <w:pPr>
@@ -3618,7 +3603,6 @@
         <w:spacing w:after="240"/>
       </w:pPr>
       <w:r>
-        <w:lastRenderedPageBreak/>
         <w:t>Diseño Lógico</w:t>
       </w:r>
     </w:p>

</xml_diff>